<commit_message>
Update Letter of Intent MASTER.docx
</commit_message>
<xml_diff>
--- a/Letter of Intent MASTER.docx
+++ b/Letter of Intent MASTER.docx
@@ -1535,7 +1535,22 @@
           <w:b/>
           <w:highlight w:val="yellow"/>
         </w:rPr>
-        <w:t>acceptBy</w:t>
+        <w:t>accept</w:t>
+      </w:r>
+      <w:r>
+        <w:rPr>
+          <w:b/>
+          <w:highlight w:val="yellow"/>
+        </w:rPr>
+        <w:t>_</w:t>
+      </w:r>
+      <w:proofErr w:type="gramStart"/>
+      <w:r>
+        <w:rPr>
+          <w:b/>
+          <w:highlight w:val="yellow"/>
+        </w:rPr>
+        <w:t>by</w:t>
       </w:r>
       <w:proofErr w:type="spellEnd"/>
       <w:r>
@@ -1559,6 +1574,7 @@
         </w:rPr>
         <w:t>.</w:t>
       </w:r>
+      <w:proofErr w:type="gramEnd"/>
     </w:p>
     <w:p>
       <w:pPr>
@@ -1913,16 +1929,39 @@
       </w:r>
       <w:r>
         <w:rPr>
-          <w:highlight w:val="yellow"/>
+          <w:color w:val="000000"/>
         </w:rPr>
         <w:t>{</w:t>
       </w:r>
+      <w:r>
+        <w:rPr>
+          <w:highlight w:val="yellow"/>
+        </w:rPr>
+        <w:t>{</w:t>
+      </w:r>
+      <w:proofErr w:type="spellStart"/>
       <w:proofErr w:type="gramEnd"/>
       <w:r>
         <w:rPr>
           <w:highlight w:val="yellow"/>
         </w:rPr>
-        <w:t>owner}</w:t>
+        <w:t>owner</w:t>
+      </w:r>
+      <w:r>
+        <w:rPr>
+          <w:highlight w:val="yellow"/>
+        </w:rPr>
+        <w:t>_name</w:t>
+      </w:r>
+      <w:proofErr w:type="spellEnd"/>
+      <w:r>
+        <w:rPr>
+          <w:highlight w:val="yellow"/>
+        </w:rPr>
+        <w:t>}</w:t>
+      </w:r>
+      <w:r>
+        <w:t>}</w:t>
       </w:r>
     </w:p>
     <w:p>
@@ -2274,7 +2313,7 @@
             </wp:anchor>
           </w:drawing>
         </mc:Choice>
-        <mc:Fallback xmlns:cr="http://schemas.microsoft.com/office/comments/2020/reactions" xmlns="http://schemas.microsoft.com/office/tasks/2019/documenttasks" xmlns:dgm="http://schemas.openxmlformats.org/drawingml/2006/diagram" xmlns:lc="http://schemas.openxmlformats.org/drawingml/2006/lockedCanvas" xmlns:c="http://schemas.openxmlformats.org/drawingml/2006/chart" xmlns:pic="http://schemas.openxmlformats.org/drawingml/2006/picture" xmlns:a="http://schemas.openxmlformats.org/drawingml/2006/main" xmlns:sl="http://schemas.openxmlformats.org/schemaLibrary/2006/main">
+        <mc:Fallback xmlns:sl="http://schemas.openxmlformats.org/schemaLibrary/2006/main" xmlns:a="http://schemas.openxmlformats.org/drawingml/2006/main" xmlns:pic="http://schemas.openxmlformats.org/drawingml/2006/picture" xmlns:c="http://schemas.openxmlformats.org/drawingml/2006/chart" xmlns:lc="http://schemas.openxmlformats.org/drawingml/2006/lockedCanvas" xmlns:dgm="http://schemas.openxmlformats.org/drawingml/2006/diagram" xmlns="http://schemas.microsoft.com/office/tasks/2019/documenttasks" xmlns:cr="http://schemas.microsoft.com/office/comments/2020/reactions">
           <w:drawing>
             <wp:anchor allowOverlap="1" behindDoc="1" distB="0" distT="0" distL="0" distR="0" hidden="0" layoutInCell="1" locked="0" relativeHeight="0" simplePos="0">
               <wp:simplePos x="0" y="0"/>

</xml_diff>